<commit_message>
Poprawiona wersja sprawozdania z dodaną uwagą o x0
Algorytm dokładny do x0 jest lepszy niż algorytm heurystyczny
</commit_message>
<xml_diff>
--- a/TAL_I7B3S4_Filipek_Malgorzata_Grochowska_Magdalena_Opis algorytmów_01.docx
+++ b/TAL_I7B3S4_Filipek_Malgorzata_Grochowska_Magdalena_Opis algorytmów_01.docx
@@ -888,7 +888,7 @@
           <v:shape id="_x0000_i1025" type="#_x0000_t75" style="width:23.25pt;height:35.25pt" o:ole="">
             <v:imagedata r:id="rId8" o:title=""/>
           </v:shape>
-          <o:OLEObject Type="Embed" ProgID="Equation.3" ShapeID="_x0000_i1025" DrawAspect="Content" ObjectID="_1589780232" r:id="rId9"/>
+          <o:OLEObject Type="Embed" ProgID="Equation.3" ShapeID="_x0000_i1025" DrawAspect="Content" ObjectID="_1589782581" r:id="rId9"/>
         </w:object>
       </w:r>
       <w:proofErr w:type="spellStart"/>
@@ -991,7 +991,7 @@
           <v:shape id="_x0000_i1026" type="#_x0000_t75" style="width:23.25pt;height:35.25pt" o:ole="">
             <v:imagedata r:id="rId10" o:title=""/>
           </v:shape>
-          <o:OLEObject Type="Embed" ProgID="Equation.3" ShapeID="_x0000_i1026" DrawAspect="Content" ObjectID="_1589780233" r:id="rId11"/>
+          <o:OLEObject Type="Embed" ProgID="Equation.3" ShapeID="_x0000_i1026" DrawAspect="Content" ObjectID="_1589782582" r:id="rId11"/>
         </w:object>
       </w:r>
       <w:proofErr w:type="spellStart"/>
@@ -10617,8 +10617,6 @@
           <w:sz w:val="28"/>
         </w:rPr>
       </w:pPr>
-      <w:bookmarkStart w:id="1" w:name="_GoBack"/>
-      <w:bookmarkEnd w:id="1"/>
     </w:p>
     <w:p>
       <w:pPr>
@@ -10741,6 +10739,29 @@
         </w:rPr>
         <w:t xml:space="preserve">Rząd złożoności pamięciowej zgadza się z oszacowanym rzędem oczekiwanej złożoności pamięciowej. </w:t>
       </w:r>
+    </w:p>
+    <w:p>
+      <w:pPr>
+        <w:pStyle w:val="Akapitzlist"/>
+        <w:ind w:firstLine="696"/>
+        <w:rPr>
+          <w:sz w:val="24"/>
+        </w:rPr>
+      </w:pPr>
+      <w:r>
+        <w:rPr>
+          <w:sz w:val="24"/>
+        </w:rPr>
+        <w:t xml:space="preserve">W </w:t>
+      </w:r>
+      <w:r>
+        <w:rPr>
+          <w:sz w:val="24"/>
+        </w:rPr>
+        <w:t xml:space="preserve">zadanym problemie występuje przypadek, dla wybranych algorytmów, w którym algorytm dokładny mimo gorszej złożoności daje lepsze wyniki dla mniejszych zbiorów danych niż algorytm heurystyczny. </w:t>
+      </w:r>
+      <w:bookmarkStart w:id="1" w:name="_GoBack"/>
+      <w:bookmarkEnd w:id="1"/>
     </w:p>
     <w:p>
       <w:pPr>

</xml_diff>